<commit_message>
Pokemon JSON File 1-6 done
</commit_message>
<xml_diff>
--- a/PokemonObject.docx
+++ b/PokemonObject.docx
@@ -72,6 +72,38 @@
       </w:pPr>
       <w:r>
         <w:rPr/>
+        <w:t>Name</w:t>
+      </w:r>
+    </w:p>
+    <w:p>
+      <w:pPr>
+        <w:pStyle w:val="Normal"/>
+        <w:numPr>
+          <w:ilvl w:val="0"/>
+          <w:numId w:val="1"/>
+        </w:numPr>
+        <w:bidi w:val="0"/>
+        <w:jc w:val="left"/>
+        <w:rPr/>
+      </w:pPr>
+      <w:r>
+        <w:rPr/>
+        <w:t>ID</w:t>
+      </w:r>
+    </w:p>
+    <w:p>
+      <w:pPr>
+        <w:pStyle w:val="Normal"/>
+        <w:numPr>
+          <w:ilvl w:val="0"/>
+          <w:numId w:val="1"/>
+        </w:numPr>
+        <w:bidi w:val="0"/>
+        <w:jc w:val="left"/>
+        <w:rPr/>
+      </w:pPr>
+      <w:r>
+        <w:rPr/>
         <w:t>base stats</w:t>
       </w:r>
     </w:p>
@@ -121,6 +153,70 @@
       <w:r>
         <w:rPr/>
         <w:t>int or int array</w:t>
+      </w:r>
+    </w:p>
+    <w:p>
+      <w:pPr>
+        <w:pStyle w:val="Normal"/>
+        <w:numPr>
+          <w:ilvl w:val="0"/>
+          <w:numId w:val="1"/>
+        </w:numPr>
+        <w:bidi w:val="0"/>
+        <w:jc w:val="left"/>
+        <w:rPr/>
+      </w:pPr>
+      <w:r>
+        <w:rPr/>
+        <w:t>type</w:t>
+      </w:r>
+    </w:p>
+    <w:p>
+      <w:pPr>
+        <w:pStyle w:val="Normal"/>
+        <w:numPr>
+          <w:ilvl w:val="1"/>
+          <w:numId w:val="1"/>
+        </w:numPr>
+        <w:bidi w:val="0"/>
+        <w:jc w:val="left"/>
+        <w:rPr/>
+      </w:pPr>
+      <w:r>
+        <w:rPr/>
+        <w:t>array of strings</w:t>
+      </w:r>
+    </w:p>
+    <w:p>
+      <w:pPr>
+        <w:pStyle w:val="Normal"/>
+        <w:numPr>
+          <w:ilvl w:val="1"/>
+          <w:numId w:val="1"/>
+        </w:numPr>
+        <w:bidi w:val="0"/>
+        <w:jc w:val="left"/>
+        <w:rPr/>
+      </w:pPr>
+      <w:r>
+        <w:rPr/>
+        <w:t>size 2</w:t>
+      </w:r>
+    </w:p>
+    <w:p>
+      <w:pPr>
+        <w:pStyle w:val="Normal"/>
+        <w:numPr>
+          <w:ilvl w:val="1"/>
+          <w:numId w:val="1"/>
+        </w:numPr>
+        <w:bidi w:val="0"/>
+        <w:jc w:val="left"/>
+        <w:rPr/>
+      </w:pPr>
+      <w:r>
+        <w:rPr/>
+        <w:t>empty string is no second type</w:t>
       </w:r>
     </w:p>
     <w:p>
@@ -2248,6 +2344,7 @@
       <w:rPr>
         <w:rFonts w:ascii="Liberation Serif" w:hAnsi="Liberation Serif" w:eastAsia="NSimSun" w:cs="Arial"/>
         <w:kern w:val="2"/>
+        <w:sz w:val="20"/>
         <w:szCs w:val="24"/>
         <w:lang w:val="en-US" w:eastAsia="zh-CN" w:bidi="hi-IN"/>
       </w:rPr>

</xml_diff>